<commit_message>
Create knit in html
</commit_message>
<xml_diff>
--- a/Bioinformatics_Project_Proposal.docx
+++ b/Bioinformatics_Project_Proposal.docx
@@ -167,16 +167,62 @@
     </w:p>
     <w:p>
       <w:pPr>
+        <w:pStyle w:val="Heading3"/>
+      </w:pPr>
+      <w:bookmarkStart w:id="24" w:name="materials-needed-for-subsampling"/>
+      <w:r>
+        <w:t xml:space="preserve">Materials needed for Subsampling</w:t>
+      </w:r>
+      <w:bookmarkEnd w:id="24"/>
+    </w:p>
+    <w:p>
+      <w:pPr>
+        <w:pStyle w:val="Compact"/>
+        <w:numPr>
+          <w:numId w:val="1001"/>
+          <w:ilvl w:val="0"/>
+        </w:numPr>
+      </w:pPr>
+      <w:r>
+        <w:t xml:space="preserve">6 sterile tubes</w:t>
+      </w:r>
+    </w:p>
+    <w:p>
+      <w:pPr>
+        <w:pStyle w:val="Compact"/>
+        <w:numPr>
+          <w:numId w:val="1001"/>
+          <w:ilvl w:val="0"/>
+        </w:numPr>
+      </w:pPr>
+      <w:r>
+        <w:t xml:space="preserve">6 disposable spatulas</w:t>
+      </w:r>
+    </w:p>
+    <w:p>
+      <w:pPr>
+        <w:pStyle w:val="Compact"/>
+        <w:numPr>
+          <w:numId w:val="1001"/>
+          <w:ilvl w:val="0"/>
+        </w:numPr>
+      </w:pPr>
+      <w:r>
+        <w:t xml:space="preserve">Lysis buffer</w:t>
+      </w:r>
+    </w:p>
+    <w:p>
+      <w:pPr>
         <w:pStyle w:val="Heading1"/>
       </w:pPr>
-      <w:bookmarkStart w:id="24" w:name="sources-cited"/>
+      <w:bookmarkStart w:id="25" w:name="sources-cited"/>
       <w:r>
         <w:t xml:space="preserve">Sources Cited</w:t>
       </w:r>
-      <w:bookmarkEnd w:id="24"/>
-    </w:p>
-    <w:bookmarkStart w:id="26" w:name="refs"/>
-    <w:bookmarkStart w:id="25" w:name="ref-heller2001probiotic"/>
+      <w:bookmarkEnd w:id="25"/>
+    </w:p>
+    <w:bookmarkStart w:id="27" w:name="refs"/>
+    <w:bookmarkStart w:id="26" w:name="ref-heller2001probiotic"/>
     <w:p>
       <w:pPr>
         <w:pStyle w:val="Bibliography"/>
@@ -209,8 +255,8 @@
         <w:t xml:space="preserve">, 374s–379s.</w:t>
       </w:r>
     </w:p>
-    <w:bookmarkEnd w:id="25"/>
     <w:bookmarkEnd w:id="26"/>
+    <w:bookmarkEnd w:id="27"/>
     <w:sectPr/>
   </w:body>
 </w:document>
@@ -447,11 +493,117 @@
       </w:pPr>
     </w:lvl>
   </w:abstractNum>
+  <w:abstractNum w:abstractNumId="991">
+    <w:nsid w:val="ea454b4c"/>
+    <w:multiLevelType w:val="multilevel"/>
+    <w:lvl w:ilvl="0">
+      <w:numFmt w:val="bullet"/>
+      <w:lvlText w:val="•"/>
+      <w:lvlJc w:val="left"/>
+      <w:pPr>
+        <w:tabs>
+          <w:tab w:val="num" w:pos="0"/>
+        </w:tabs>
+        <w:ind w:left="480" w:hanging="480"/>
+      </w:pPr>
+    </w:lvl>
+    <w:lvl w:ilvl="1">
+      <w:numFmt w:val="bullet"/>
+      <w:lvlText w:val="–"/>
+      <w:lvlJc w:val="left"/>
+      <w:pPr>
+        <w:tabs>
+          <w:tab w:val="num" w:pos="720"/>
+        </w:tabs>
+        <w:ind w:left="1200" w:hanging="480"/>
+      </w:pPr>
+    </w:lvl>
+    <w:lvl w:ilvl="2">
+      <w:numFmt w:val="bullet"/>
+      <w:lvlText w:val="•"/>
+      <w:lvlJc w:val="left"/>
+      <w:pPr>
+        <w:tabs>
+          <w:tab w:val="num" w:pos="1440"/>
+        </w:tabs>
+        <w:ind w:left="1920" w:hanging="480"/>
+      </w:pPr>
+    </w:lvl>
+    <w:lvl w:ilvl="3">
+      <w:numFmt w:val="bullet"/>
+      <w:lvlText w:val="–"/>
+      <w:lvlJc w:val="left"/>
+      <w:pPr>
+        <w:tabs>
+          <w:tab w:val="num" w:pos="2160"/>
+        </w:tabs>
+        <w:ind w:left="2640" w:hanging="480"/>
+      </w:pPr>
+    </w:lvl>
+    <w:lvl w:ilvl="4">
+      <w:numFmt w:val="bullet"/>
+      <w:lvlText w:val="•"/>
+      <w:lvlJc w:val="left"/>
+      <w:pPr>
+        <w:tabs>
+          <w:tab w:val="num" w:pos="2880"/>
+        </w:tabs>
+        <w:ind w:left="3360" w:hanging="480"/>
+      </w:pPr>
+    </w:lvl>
+    <w:lvl w:ilvl="5">
+      <w:numFmt w:val="bullet"/>
+      <w:lvlText w:val="–"/>
+      <w:lvlJc w:val="left"/>
+      <w:pPr>
+        <w:tabs>
+          <w:tab w:val="num" w:pos="3600"/>
+        </w:tabs>
+        <w:ind w:left="4080" w:hanging="480"/>
+      </w:pPr>
+    </w:lvl>
+    <w:lvl w:ilvl="6">
+      <w:numFmt w:val="bullet"/>
+      <w:lvlText w:val="•"/>
+      <w:lvlJc w:val="left"/>
+      <w:pPr>
+        <w:tabs>
+          <w:tab w:val="num" w:pos="4320"/>
+        </w:tabs>
+        <w:ind w:left="4800" w:hanging="480"/>
+      </w:pPr>
+    </w:lvl>
+    <w:lvl w:ilvl="7">
+      <w:numFmt w:val="bullet"/>
+      <w:lvlText w:val="–"/>
+      <w:lvlJc w:val="left"/>
+      <w:pPr>
+        <w:tabs>
+          <w:tab w:val="num" w:pos="5040"/>
+        </w:tabs>
+        <w:ind w:left="5520" w:hanging="480"/>
+      </w:pPr>
+    </w:lvl>
+    <w:lvl w:ilvl="8">
+      <w:numFmt w:val="bullet"/>
+      <w:lvlText w:val="•"/>
+      <w:lvlJc w:val="left"/>
+      <w:pPr>
+        <w:tabs>
+          <w:tab w:val="num" w:pos="5760"/>
+        </w:tabs>
+        <w:ind w:left="6240" w:hanging="480"/>
+      </w:pPr>
+    </w:lvl>
+  </w:abstractNum>
   <w:num w:numId="1000">
     <w:abstractNumId w:val="990"/>
   </w:num>
   <w:num w:numId="1000">
     <w:abstractNumId w:val="990"/>
+  </w:num>
+  <w:num w:numId="1001">
+    <w:abstractNumId w:val="991"/>
   </w:num>
 </w:numbering>
 </file>

</xml_diff>

<commit_message>
Knit project proposal file
</commit_message>
<xml_diff>
--- a/Bioinformatics_Project_Proposal.docx
+++ b/Bioinformatics_Project_Proposal.docx
@@ -117,7 +117,7 @@
         <w:pStyle w:val="FirstParagraph"/>
       </w:pPr>
       <w:r>
-        <w:t xml:space="preserve">More diversed microbial communities will be developed if the meat is stored at room temperature in comparison to the ones kept in a refrigerator as low temperature storage is an essentail method to prevent or slower microbial growth</w:t>
+        <w:t xml:space="preserve">More diversed microbial communities will be developed if the meat is stored at room temperature in comparison to the ones kept in a refrigerator as low temperature storage is an essentail method to prevent or slow microbial growth</w:t>
       </w:r>
       <w:r>
         <w:t xml:space="preserve"> </w:t>
@@ -144,125 +144,988 @@
         <w:pStyle w:val="FirstParagraph"/>
       </w:pPr>
       <w:r>
-        <w:t xml:space="preserve">The experiment will be conducted using ground beef. Two samples will be purchased from each brand (total of six samples, three different brands) and immediately refrigerated after purchase. Once the experiment begins, the first treatment group will remain refrigerated and the second group will be stored at room temperature. Subsampling will be performed after 72 hours from the time it was stored.</w:t>
-      </w:r>
+        <w:t xml:space="preserve">The experiment will be conducted using ground beef. Two samples will be purchased from each brand (total of six samples, three different brands) and immediately refrigerated after purchase. Once the experiment begins, the first treatment group will remain refrigerated and the second group will be stored at room temperature. Subsampling will be performed after 80 hours from the time it was stored.</w:t>
+      </w:r>
+    </w:p>
+    <w:p>
+      <w:pPr>
+        <w:pStyle w:val="Compact"/>
+        <w:numPr>
+          <w:numId w:val="1001"/>
+          <w:ilvl w:val="0"/>
+        </w:numPr>
+      </w:pPr>
+      <w:r>
+        <w:t xml:space="preserve">Experiment started at 10:18PM on 31 Aug 2019</w:t>
+      </w:r>
+    </w:p>
+    <w:p>
+      <w:pPr>
+        <w:pStyle w:val="Compact"/>
+        <w:numPr>
+          <w:numId w:val="1001"/>
+          <w:ilvl w:val="0"/>
+        </w:numPr>
+      </w:pPr>
+      <w:r>
+        <w:t xml:space="preserve">Experiment ended at 6:18AM on 4 Sep 2019</w:t>
+      </w:r>
+    </w:p>
+    <w:p>
+      <w:pPr>
+        <w:pStyle w:val="Heading2"/>
+      </w:pPr>
+      <w:bookmarkStart w:id="24" w:name="materials"/>
+      <w:r>
+        <w:t xml:space="preserve">Materials</w:t>
+      </w:r>
+      <w:bookmarkEnd w:id="24"/>
+    </w:p>
+    <w:p>
+      <w:pPr>
+        <w:pStyle w:val="Compact"/>
+        <w:numPr>
+          <w:numId w:val="1002"/>
+          <w:ilvl w:val="0"/>
+        </w:numPr>
+      </w:pPr>
+      <w:r>
+        <w:t xml:space="preserve">1.5mL tubes</w:t>
+      </w:r>
+    </w:p>
+    <w:p>
+      <w:pPr>
+        <w:pStyle w:val="Compact"/>
+        <w:numPr>
+          <w:numId w:val="1002"/>
+          <w:ilvl w:val="0"/>
+        </w:numPr>
+      </w:pPr>
+      <w:r>
+        <w:t xml:space="preserve">Cotton Swabs</w:t>
+      </w:r>
+    </w:p>
+    <w:p>
+      <w:pPr>
+        <w:pStyle w:val="Compact"/>
+        <w:numPr>
+          <w:numId w:val="1002"/>
+          <w:ilvl w:val="0"/>
+        </w:numPr>
+      </w:pPr>
+      <w:r>
+        <w:t xml:space="preserve">PBS buffer</w:t>
+      </w:r>
+    </w:p>
+    <w:p>
+      <w:pPr>
+        <w:pStyle w:val="Compact"/>
+        <w:numPr>
+          <w:numId w:val="1002"/>
+          <w:ilvl w:val="0"/>
+        </w:numPr>
+      </w:pPr>
+      <w:r>
+        <w:t xml:space="preserve">Gloves</w:t>
+      </w:r>
+    </w:p>
+    <w:p>
+      <w:pPr>
+        <w:pStyle w:val="Compact"/>
+        <w:numPr>
+          <w:numId w:val="1002"/>
+          <w:ilvl w:val="0"/>
+        </w:numPr>
+      </w:pPr>
+      <w:r>
+        <w:t xml:space="preserve">Tryptic Soy Agar 100 mm Petri dishes</w:t>
+      </w:r>
+    </w:p>
+    <w:p>
+      <w:pPr>
+        <w:pStyle w:val="Compact"/>
+        <w:numPr>
+          <w:numId w:val="1002"/>
+          <w:ilvl w:val="0"/>
+        </w:numPr>
+      </w:pPr>
+      <w:r>
+        <w:t xml:space="preserve">Beads</w:t>
+      </w:r>
+    </w:p>
+    <w:p>
+      <w:pPr>
+        <w:pStyle w:val="Heading2"/>
+      </w:pPr>
+      <w:bookmarkStart w:id="25" w:name="methods"/>
+      <w:r>
+        <w:t xml:space="preserve">Methods</w:t>
+      </w:r>
+      <w:bookmarkEnd w:id="25"/>
     </w:p>
     <w:p>
       <w:pPr>
         <w:pStyle w:val="Heading3"/>
       </w:pPr>
-      <w:bookmarkStart w:id="24" w:name="materials-needed-for-subsampling"/>
-      <w:r>
-        <w:t xml:space="preserve">Materials needed for Subsampling</w:t>
-      </w:r>
-      <w:bookmarkEnd w:id="24"/>
-    </w:p>
-    <w:p>
-      <w:pPr>
-        <w:pStyle w:val="Compact"/>
-        <w:numPr>
-          <w:numId w:val="1001"/>
-          <w:ilvl w:val="0"/>
-        </w:numPr>
-      </w:pPr>
-      <w:r>
-        <w:t xml:space="preserve">6 sterile tubes</w:t>
-      </w:r>
-    </w:p>
-    <w:p>
-      <w:pPr>
-        <w:pStyle w:val="Compact"/>
-        <w:numPr>
-          <w:numId w:val="1001"/>
-          <w:ilvl w:val="0"/>
-        </w:numPr>
-      </w:pPr>
-      <w:r>
-        <w:t xml:space="preserve">6 disposable spatulas</w:t>
-      </w:r>
-    </w:p>
-    <w:p>
-      <w:pPr>
-        <w:pStyle w:val="Compact"/>
-        <w:numPr>
-          <w:numId w:val="1001"/>
-          <w:ilvl w:val="0"/>
-        </w:numPr>
-      </w:pPr>
-      <w:r>
-        <w:t xml:space="preserve">Lysis buffer</w:t>
-      </w:r>
-    </w:p>
-    <w:p>
-      <w:pPr>
-        <w:pStyle w:val="Compact"/>
-        <w:numPr>
-          <w:numId w:val="1001"/>
-          <w:ilvl w:val="0"/>
-        </w:numPr>
-      </w:pPr>
-      <w:r>
-        <w:t xml:space="preserve">Gloves</w:t>
+      <w:bookmarkStart w:id="26" w:name="part-1---subsampling"/>
+      <w:r>
+        <w:t xml:space="preserve">Part 1 - Subsampling</w:t>
+      </w:r>
+      <w:bookmarkEnd w:id="26"/>
+    </w:p>
+    <w:p>
+      <w:pPr>
+        <w:pStyle w:val="Compact"/>
+        <w:numPr>
+          <w:numId w:val="1003"/>
+          <w:ilvl w:val="0"/>
+        </w:numPr>
+      </w:pPr>
+      <w:r>
+        <w:t xml:space="preserve">Label 12 new tubes with initials, date, and ID number.</w:t>
+      </w:r>
+    </w:p>
+    <w:p>
+      <w:pPr>
+        <w:pStyle w:val="Compact"/>
+        <w:numPr>
+          <w:numId w:val="1003"/>
+          <w:ilvl w:val="0"/>
+        </w:numPr>
+      </w:pPr>
+      <w:r>
+        <w:t xml:space="preserve">Dip a sterile cotton swab in PBS buffer.</w:t>
+      </w:r>
+    </w:p>
+    <w:p>
+      <w:pPr>
+        <w:pStyle w:val="Compact"/>
+        <w:numPr>
+          <w:numId w:val="1003"/>
+          <w:ilvl w:val="0"/>
+        </w:numPr>
+      </w:pPr>
+      <w:r>
+        <w:t xml:space="preserve">Swab a sample on the surface at least 10 seconds.</w:t>
+      </w:r>
+    </w:p>
+    <w:p>
+      <w:pPr>
+        <w:pStyle w:val="Compact"/>
+        <w:numPr>
+          <w:numId w:val="1003"/>
+          <w:ilvl w:val="0"/>
+        </w:numPr>
+      </w:pPr>
+      <w:r>
+        <w:t xml:space="preserve">Break off the tip of the cotton swab into the labeled tube and close the cap.</w:t>
       </w:r>
     </w:p>
     <w:p>
       <w:pPr>
         <w:pStyle w:val="Heading3"/>
       </w:pPr>
-      <w:bookmarkStart w:id="25" w:name="timeline-for-subsampling"/>
-      <w:r>
-        <w:t xml:space="preserve">Timeline for Subsampling</w:t>
-      </w:r>
-      <w:bookmarkEnd w:id="25"/>
-    </w:p>
-    <w:p>
-      <w:pPr>
-        <w:pStyle w:val="Compact"/>
-        <w:numPr>
-          <w:numId w:val="1002"/>
-          <w:ilvl w:val="0"/>
-        </w:numPr>
-      </w:pPr>
-      <w:r>
-        <w:t xml:space="preserve">Purchase samples before 3 Sep and keep the samples in a 4 degree celcius fridge.</w:t>
-      </w:r>
-    </w:p>
-    <w:p>
-      <w:pPr>
-        <w:pStyle w:val="Compact"/>
-        <w:numPr>
-          <w:numId w:val="1002"/>
-          <w:ilvl w:val="0"/>
-        </w:numPr>
-      </w:pPr>
-      <w:r>
-        <w:t xml:space="preserve">Start the experiment on</w:t>
-      </w:r>
-    </w:p>
-    <w:p>
-      <w:pPr>
-        <w:pStyle w:val="Compact"/>
-        <w:numPr>
-          <w:numId w:val="1002"/>
-          <w:ilvl w:val="0"/>
-        </w:numPr>
-      </w:pPr>
-      <w:r>
-        <w:t xml:space="preserve">Collect the sample on</w:t>
+      <w:bookmarkStart w:id="27" w:name="part-2---1101100-dilution-and-cell-culture"/>
+      <w:r>
+        <w:t xml:space="preserve">Part 2 - 1:10/1:100 Dilution and Cell culture</w:t>
+      </w:r>
+      <w:bookmarkEnd w:id="27"/>
+    </w:p>
+    <w:p>
+      <w:pPr>
+        <w:pStyle w:val="Compact"/>
+        <w:numPr>
+          <w:numId w:val="1004"/>
+          <w:ilvl w:val="0"/>
+        </w:numPr>
+      </w:pPr>
+      <w:r>
+        <w:t xml:space="preserve">Label 12 new tubes with ID number, dilution factor (1:10 or 1:100), date, and initials.</w:t>
+      </w:r>
+      <w:r>
+        <w:br w:type="textWrapping"/>
+      </w:r>
+    </w:p>
+    <w:p>
+      <w:pPr>
+        <w:pStyle w:val="Compact"/>
+        <w:numPr>
+          <w:numId w:val="1004"/>
+          <w:ilvl w:val="0"/>
+        </w:numPr>
+      </w:pPr>
+      <w:r>
+        <w:t xml:space="preserve">Add 200uL of PBS buffer to each sample and vortex for 15 sec.</w:t>
+      </w:r>
+    </w:p>
+    <w:p>
+      <w:pPr>
+        <w:pStyle w:val="Compact"/>
+        <w:numPr>
+          <w:numId w:val="1004"/>
+          <w:ilvl w:val="0"/>
+        </w:numPr>
+      </w:pPr>
+      <w:r>
+        <w:t xml:space="preserve">Add 180uL of PBS buffer to the labeled new tubes.</w:t>
+      </w:r>
+    </w:p>
+    <w:p>
+      <w:pPr>
+        <w:pStyle w:val="Compact"/>
+        <w:numPr>
+          <w:numId w:val="1004"/>
+          <w:ilvl w:val="0"/>
+        </w:numPr>
+      </w:pPr>
+      <w:r>
+        <w:t xml:space="preserve">Add 20uL of the stock from each original sample to the new 1:10 tube and vortex for 5 sec.</w:t>
+      </w:r>
+    </w:p>
+    <w:p>
+      <w:pPr>
+        <w:pStyle w:val="Compact"/>
+        <w:numPr>
+          <w:numId w:val="1004"/>
+          <w:ilvl w:val="0"/>
+        </w:numPr>
+      </w:pPr>
+      <w:r>
+        <w:t xml:space="preserve">Transfer 20uL of the 1:10 diluted solution to the new 1:100 tube and vortex for 5 sec.</w:t>
+      </w:r>
+    </w:p>
+    <w:p>
+      <w:pPr>
+        <w:pStyle w:val="Compact"/>
+        <w:numPr>
+          <w:numId w:val="1004"/>
+          <w:ilvl w:val="0"/>
+        </w:numPr>
+      </w:pPr>
+      <w:r>
+        <w:t xml:space="preserve">Label 18 new TSA petri dishes with ID number, dilution factor, date, and initials.</w:t>
+      </w:r>
+    </w:p>
+    <w:p>
+      <w:pPr>
+        <w:pStyle w:val="Compact"/>
+        <w:numPr>
+          <w:numId w:val="1004"/>
+          <w:ilvl w:val="0"/>
+        </w:numPr>
+      </w:pPr>
+      <w:r>
+        <w:t xml:space="preserve">Transfer 100uL of each sample to the petri dish.</w:t>
+      </w:r>
+    </w:p>
+    <w:p>
+      <w:pPr>
+        <w:pStyle w:val="Compact"/>
+        <w:numPr>
+          <w:numId w:val="1004"/>
+          <w:ilvl w:val="0"/>
+        </w:numPr>
+      </w:pPr>
+      <w:r>
+        <w:t xml:space="preserve">Add 8-10 beads in the petri dish and spread the solution with the beads for 10 sec.</w:t>
+      </w:r>
+    </w:p>
+    <w:p>
+      <w:pPr>
+        <w:pStyle w:val="Compact"/>
+        <w:numPr>
+          <w:numId w:val="1004"/>
+          <w:ilvl w:val="0"/>
+        </w:numPr>
+      </w:pPr>
+      <w:r>
+        <w:t xml:space="preserve">Store the dishes in a incubator.</w:t>
+      </w:r>
+    </w:p>
+    <w:p>
+      <w:pPr>
+        <w:pStyle w:val="Heading3"/>
+      </w:pPr>
+      <w:bookmarkStart w:id="28" w:name="part-3---dna-extraction-cell-culture"/>
+      <w:r>
+        <w:t xml:space="preserve">Part 3 - DNA Extraction (cell culture)</w:t>
+      </w:r>
+      <w:bookmarkEnd w:id="28"/>
+    </w:p>
+    <w:p>
+      <w:pPr>
+        <w:pStyle w:val="Compact"/>
+        <w:numPr>
+          <w:numId w:val="1005"/>
+          <w:ilvl w:val="0"/>
+        </w:numPr>
+      </w:pPr>
+      <w:r>
+        <w:t xml:space="preserve">Label 1.5mL tube for each sample.</w:t>
+      </w:r>
+    </w:p>
+    <w:p>
+      <w:pPr>
+        <w:pStyle w:val="Compact"/>
+        <w:numPr>
+          <w:numId w:val="1005"/>
+          <w:ilvl w:val="0"/>
+        </w:numPr>
+      </w:pPr>
+      <w:r>
+        <w:t xml:space="preserve">Add cells from colony to tube using a sterile pipette tip.</w:t>
+      </w:r>
+    </w:p>
+    <w:p>
+      <w:pPr>
+        <w:pStyle w:val="Compact"/>
+        <w:numPr>
+          <w:numId w:val="1005"/>
+          <w:ilvl w:val="0"/>
+        </w:numPr>
+      </w:pPr>
+      <w:r>
+        <w:t xml:space="preserve">Add 100uL of extraction solution.</w:t>
+      </w:r>
+    </w:p>
+    <w:p>
+      <w:pPr>
+        <w:pStyle w:val="Compact"/>
+        <w:numPr>
+          <w:numId w:val="1005"/>
+          <w:ilvl w:val="0"/>
+        </w:numPr>
+      </w:pPr>
+      <w:r>
+        <w:t xml:space="preserve">Vortex for 60 seconds.</w:t>
+      </w:r>
+    </w:p>
+    <w:p>
+      <w:pPr>
+        <w:pStyle w:val="Compact"/>
+        <w:numPr>
+          <w:numId w:val="1005"/>
+          <w:ilvl w:val="0"/>
+        </w:numPr>
+      </w:pPr>
+      <w:r>
+        <w:t xml:space="preserve">Incubate at 95 degree C for 10 min.</w:t>
+      </w:r>
+    </w:p>
+    <w:p>
+      <w:pPr>
+        <w:pStyle w:val="Compact"/>
+        <w:numPr>
+          <w:numId w:val="1005"/>
+          <w:ilvl w:val="0"/>
+        </w:numPr>
+      </w:pPr>
+      <w:r>
+        <w:t xml:space="preserve">Vortex for 60 seconds.</w:t>
+      </w:r>
+    </w:p>
+    <w:p>
+      <w:pPr>
+        <w:pStyle w:val="Compact"/>
+        <w:numPr>
+          <w:numId w:val="1005"/>
+          <w:ilvl w:val="0"/>
+        </w:numPr>
+      </w:pPr>
+      <w:r>
+        <w:t xml:space="preserve">Add 100uL of dilution solution.</w:t>
+      </w:r>
+    </w:p>
+    <w:p>
+      <w:pPr>
+        <w:pStyle w:val="Compact"/>
+        <w:numPr>
+          <w:numId w:val="1005"/>
+          <w:ilvl w:val="0"/>
+        </w:numPr>
+      </w:pPr>
+      <w:r>
+        <w:t xml:space="preserve">Vortex for 5 seconds.</w:t>
+      </w:r>
+    </w:p>
+    <w:p>
+      <w:pPr>
+        <w:pStyle w:val="Compact"/>
+        <w:numPr>
+          <w:numId w:val="1005"/>
+          <w:ilvl w:val="0"/>
+        </w:numPr>
+      </w:pPr>
+      <w:r>
+        <w:t xml:space="preserve">Centrifuge for 5 minutes at 14,000rpm.</w:t>
+      </w:r>
+    </w:p>
+    <w:p>
+      <w:pPr>
+        <w:pStyle w:val="Heading3"/>
+      </w:pPr>
+      <w:bookmarkStart w:id="29" w:name="part-4---pcr"/>
+      <w:r>
+        <w:t xml:space="preserve">Part 4 - PCR</w:t>
+      </w:r>
+      <w:bookmarkEnd w:id="29"/>
+    </w:p>
+    <w:p>
+      <w:pPr>
+        <w:pStyle w:val="Compact"/>
+        <w:numPr>
+          <w:numId w:val="1006"/>
+          <w:ilvl w:val="0"/>
+        </w:numPr>
+      </w:pPr>
+      <w:r>
+        <w:t xml:space="preserve">Calculate volumes of reagents needed for Master Mix: (n+1)+10%.</w:t>
+      </w:r>
+    </w:p>
+    <w:p>
+      <w:pPr>
+        <w:pStyle w:val="Compact"/>
+        <w:numPr>
+          <w:numId w:val="1006"/>
+          <w:ilvl w:val="0"/>
+        </w:numPr>
+      </w:pPr>
+      <w:r>
+        <w:t xml:space="preserve">Transfer appropriate volumes for each ingredients.</w:t>
+      </w:r>
+    </w:p>
+    <w:p>
+      <w:pPr>
+        <w:pStyle w:val="Compact"/>
+        <w:numPr>
+          <w:numId w:val="1006"/>
+          <w:ilvl w:val="0"/>
+        </w:numPr>
+      </w:pPr>
+      <w:r>
+        <w:t xml:space="preserve">Aliquot to each sample tubes and make one more for a negative control.</w:t>
+      </w:r>
+    </w:p>
+    <w:p>
+      <w:pPr>
+        <w:pStyle w:val="Compact"/>
+        <w:numPr>
+          <w:numId w:val="1006"/>
+          <w:ilvl w:val="0"/>
+        </w:numPr>
+      </w:pPr>
+      <w:r>
+        <w:t xml:space="preserve">Add 1uL of sample to tubes and 1uL of H2O to a negative control.</w:t>
+      </w:r>
+    </w:p>
+    <w:p>
+      <w:pPr>
+        <w:pStyle w:val="Compact"/>
+        <w:numPr>
+          <w:numId w:val="1006"/>
+          <w:ilvl w:val="0"/>
+        </w:numPr>
+      </w:pPr>
+      <w:r>
+        <w:t xml:space="preserve">Load each sample on a 2% agarose gel containing SYBR safe dye.</w:t>
+      </w:r>
+    </w:p>
+    <w:p>
+      <w:pPr>
+        <w:pStyle w:val="Compact"/>
+        <w:numPr>
+          <w:numId w:val="1006"/>
+          <w:ilvl w:val="0"/>
+        </w:numPr>
+      </w:pPr>
+      <w:r>
+        <w:t xml:space="preserve">Run the electrophoresis for 30 min at 140V.</w:t>
+      </w:r>
+    </w:p>
+    <w:p>
+      <w:pPr>
+        <w:pStyle w:val="Compact"/>
+        <w:numPr>
+          <w:numId w:val="1006"/>
+          <w:ilvl w:val="0"/>
+        </w:numPr>
+      </w:pPr>
+      <w:r>
+        <w:t xml:space="preserve">Observe the gel under UV light.</w:t>
+      </w:r>
+    </w:p>
+    <w:p>
+      <w:pPr>
+        <w:pStyle w:val="Heading4"/>
+      </w:pPr>
+      <w:bookmarkStart w:id="30" w:name="ingrediants-for-master-mix"/>
+      <w:r>
+        <w:t xml:space="preserve">Ingrediants for Master Mix</w:t>
+      </w:r>
+      <w:bookmarkEnd w:id="30"/>
+    </w:p>
+    <w:p>
+      <w:pPr>
+        <w:pStyle w:val="Compact"/>
+        <w:numPr>
+          <w:numId w:val="1007"/>
+          <w:ilvl w:val="0"/>
+        </w:numPr>
+      </w:pPr>
+      <w:r>
+        <w:t xml:space="preserve">10uL Amp</w:t>
+      </w:r>
+    </w:p>
+    <w:p>
+      <w:pPr>
+        <w:pStyle w:val="Compact"/>
+        <w:numPr>
+          <w:numId w:val="1007"/>
+          <w:ilvl w:val="0"/>
+        </w:numPr>
+      </w:pPr>
+      <w:r>
+        <w:t xml:space="preserve">0.8uL 27f primer</w:t>
+      </w:r>
+    </w:p>
+    <w:p>
+      <w:pPr>
+        <w:pStyle w:val="Compact"/>
+        <w:numPr>
+          <w:numId w:val="1007"/>
+          <w:ilvl w:val="0"/>
+        </w:numPr>
+      </w:pPr>
+      <w:r>
+        <w:t xml:space="preserve">0.8uL 1492r primer</w:t>
+      </w:r>
+    </w:p>
+    <w:p>
+      <w:pPr>
+        <w:pStyle w:val="Compact"/>
+        <w:numPr>
+          <w:numId w:val="1007"/>
+          <w:ilvl w:val="0"/>
+        </w:numPr>
+      </w:pPr>
+      <w:r>
+        <w:t xml:space="preserve">1uL BSA</w:t>
+      </w:r>
+    </w:p>
+    <w:p>
+      <w:pPr>
+        <w:pStyle w:val="Compact"/>
+        <w:numPr>
+          <w:numId w:val="1007"/>
+          <w:ilvl w:val="0"/>
+        </w:numPr>
+      </w:pPr>
+      <w:r>
+        <w:t xml:space="preserve">6.4 H2O</w:t>
+      </w:r>
+    </w:p>
+    <w:p>
+      <w:pPr>
+        <w:pStyle w:val="Heading4"/>
+      </w:pPr>
+      <w:bookmarkStart w:id="31" w:name="pcr-cycle-conditions"/>
+      <w:r>
+        <w:t xml:space="preserve">PCR Cycle Conditions</w:t>
+      </w:r>
+      <w:bookmarkEnd w:id="31"/>
+    </w:p>
+    <w:p>
+      <w:pPr>
+        <w:pStyle w:val="Compact"/>
+        <w:numPr>
+          <w:numId w:val="1008"/>
+          <w:ilvl w:val="0"/>
+        </w:numPr>
+      </w:pPr>
+      <w:r>
+        <w:t xml:space="preserve">Denature: 95C for 5 min</w:t>
+      </w:r>
+    </w:p>
+    <w:p>
+      <w:pPr>
+        <w:pStyle w:val="Compact"/>
+        <w:numPr>
+          <w:numId w:val="1008"/>
+          <w:ilvl w:val="0"/>
+        </w:numPr>
+      </w:pPr>
+      <w:r>
+        <w:t xml:space="preserve">Denature: 94C for 30 sec</w:t>
+      </w:r>
+    </w:p>
+    <w:p>
+      <w:pPr>
+        <w:pStyle w:val="Compact"/>
+        <w:numPr>
+          <w:numId w:val="1008"/>
+          <w:ilvl w:val="0"/>
+        </w:numPr>
+      </w:pPr>
+      <w:r>
+        <w:t xml:space="preserve">Annealing: 65C for 30 sec</w:t>
+      </w:r>
+    </w:p>
+    <w:p>
+      <w:pPr>
+        <w:pStyle w:val="Compact"/>
+        <w:numPr>
+          <w:numId w:val="1008"/>
+          <w:ilvl w:val="0"/>
+        </w:numPr>
+      </w:pPr>
+      <w:r>
+        <w:t xml:space="preserve">Elongation: 72C for 1 min</w:t>
+      </w:r>
+    </w:p>
+    <w:p>
+      <w:pPr>
+        <w:pStyle w:val="FirstParagraph"/>
+      </w:pPr>
+      <w:r>
+        <w:t xml:space="preserve">(step down 1C of annealing temperature per cycle and repeat step 2-4 for 10 cycles)</w:t>
+      </w:r>
+    </w:p>
+    <w:p>
+      <w:pPr>
+        <w:pStyle w:val="Compact"/>
+        <w:numPr>
+          <w:numId w:val="1009"/>
+          <w:ilvl w:val="0"/>
+        </w:numPr>
+      </w:pPr>
+      <w:r>
+        <w:t xml:space="preserve">94C for 30 sec</w:t>
+      </w:r>
+    </w:p>
+    <w:p>
+      <w:pPr>
+        <w:pStyle w:val="Compact"/>
+        <w:numPr>
+          <w:numId w:val="1009"/>
+          <w:ilvl w:val="0"/>
+        </w:numPr>
+      </w:pPr>
+      <w:r>
+        <w:t xml:space="preserve">55C for 30 sec</w:t>
+      </w:r>
+    </w:p>
+    <w:p>
+      <w:pPr>
+        <w:pStyle w:val="Compact"/>
+        <w:numPr>
+          <w:numId w:val="1009"/>
+          <w:ilvl w:val="0"/>
+        </w:numPr>
+      </w:pPr>
+      <w:r>
+        <w:t xml:space="preserve">72C for 1 min</w:t>
+      </w:r>
+    </w:p>
+    <w:p>
+      <w:pPr>
+        <w:pStyle w:val="FirstParagraph"/>
+      </w:pPr>
+      <w:r>
+        <w:t xml:space="preserve">(Repeat step 5-7 for 25 cycles)</w:t>
+      </w:r>
+    </w:p>
+    <w:p>
+      <w:pPr>
+        <w:pStyle w:val="Compact"/>
+        <w:numPr>
+          <w:numId w:val="1010"/>
+          <w:ilvl w:val="0"/>
+        </w:numPr>
+      </w:pPr>
+      <w:r>
+        <w:t xml:space="preserve">72C for 10 min</w:t>
+      </w:r>
+    </w:p>
+    <w:p>
+      <w:pPr>
+        <w:pStyle w:val="Compact"/>
+        <w:numPr>
+          <w:numId w:val="1010"/>
+          <w:ilvl w:val="0"/>
+        </w:numPr>
+      </w:pPr>
+      <w:r>
+        <w:t xml:space="preserve">4C hold</w:t>
+      </w:r>
+    </w:p>
+    <w:p>
+      <w:pPr>
+        <w:pStyle w:val="Heading2"/>
+      </w:pPr>
+      <w:bookmarkStart w:id="32" w:name="sample-identification"/>
+      <w:r>
+        <w:t xml:space="preserve">Sample Identification</w:t>
+      </w:r>
+      <w:bookmarkEnd w:id="32"/>
+    </w:p>
+    <w:p>
+      <w:pPr>
+        <w:pStyle w:val="Compact"/>
+        <w:numPr>
+          <w:numId w:val="1011"/>
+          <w:ilvl w:val="0"/>
+        </w:numPr>
+      </w:pPr>
+      <w:r>
+        <w:t xml:space="preserve">1A: Teva kosher foods @ fridge purchased from Trader Joe’s</w:t>
+      </w:r>
+    </w:p>
+    <w:p>
+      <w:pPr>
+        <w:pStyle w:val="Compact"/>
+        <w:numPr>
+          <w:numId w:val="1011"/>
+          <w:ilvl w:val="0"/>
+        </w:numPr>
+      </w:pPr>
+      <w:r>
+        <w:t xml:space="preserve">1B: Teva kosher foods @ RT purchased from Trader Joe’s</w:t>
+      </w:r>
+    </w:p>
+    <w:p>
+      <w:pPr>
+        <w:pStyle w:val="Compact"/>
+        <w:numPr>
+          <w:numId w:val="1011"/>
+          <w:ilvl w:val="0"/>
+        </w:numPr>
+      </w:pPr>
+      <w:r>
+        <w:t xml:space="preserve">2A: Lucky @ fridge purchased from Lucky Supermarkets</w:t>
+      </w:r>
+    </w:p>
+    <w:p>
+      <w:pPr>
+        <w:pStyle w:val="Compact"/>
+        <w:numPr>
+          <w:numId w:val="1011"/>
+          <w:ilvl w:val="0"/>
+        </w:numPr>
+      </w:pPr>
+      <w:r>
+        <w:t xml:space="preserve">2B: Lucky @ RT purchased from Lucky Supermarkets</w:t>
+      </w:r>
+    </w:p>
+    <w:p>
+      <w:pPr>
+        <w:pStyle w:val="Compact"/>
+        <w:numPr>
+          <w:numId w:val="1011"/>
+          <w:ilvl w:val="0"/>
+        </w:numPr>
+      </w:pPr>
+      <w:r>
+        <w:t xml:space="preserve">3B: Butcher shop @ fridge purchased from Trader Joe’s</w:t>
+      </w:r>
+    </w:p>
+    <w:p>
+      <w:pPr>
+        <w:pStyle w:val="Compact"/>
+        <w:numPr>
+          <w:numId w:val="1011"/>
+          <w:ilvl w:val="0"/>
+        </w:numPr>
+      </w:pPr>
+      <w:r>
+        <w:t xml:space="preserve">3B: Butcher shop @ RT purchased from Trader Joe’s</w:t>
+      </w:r>
+    </w:p>
+    <w:p>
+      <w:pPr>
+        <w:pStyle w:val="Heading2"/>
+      </w:pPr>
+      <w:bookmarkStart w:id="33" w:name="results"/>
+      <w:r>
+        <w:t xml:space="preserve">Results</w:t>
+      </w:r>
+      <w:bookmarkEnd w:id="33"/>
+    </w:p>
+    <w:p>
+      <w:pPr>
+        <w:pStyle w:val="Heading3"/>
+      </w:pPr>
+      <w:bookmarkStart w:id="34" w:name="dna-concentration-from-cell-culture"/>
+      <w:r>
+        <w:t xml:space="preserve">DNA concentration from cell culture</w:t>
+      </w:r>
+      <w:bookmarkEnd w:id="34"/>
+    </w:p>
+    <w:p>
+      <w:pPr>
+        <w:pStyle w:val="Compact"/>
+        <w:numPr>
+          <w:numId w:val="1012"/>
+          <w:ilvl w:val="0"/>
+        </w:numPr>
+      </w:pPr>
+      <w:r>
+        <w:t xml:space="preserve">1: 1A stock - 10.5 ng/uL</w:t>
+      </w:r>
+    </w:p>
+    <w:p>
+      <w:pPr>
+        <w:pStyle w:val="Compact"/>
+        <w:numPr>
+          <w:numId w:val="1012"/>
+          <w:ilvl w:val="0"/>
+        </w:numPr>
+      </w:pPr>
+      <w:r>
+        <w:t xml:space="preserve">2: 1A 1:100 - 25.5 ng/uL</w:t>
+      </w:r>
+    </w:p>
+    <w:p>
+      <w:pPr>
+        <w:pStyle w:val="Compact"/>
+        <w:numPr>
+          <w:numId w:val="1012"/>
+          <w:ilvl w:val="0"/>
+        </w:numPr>
+      </w:pPr>
+      <w:r>
+        <w:t xml:space="preserve">3: 2A stock - 7.56 ng/uL</w:t>
+      </w:r>
+    </w:p>
+    <w:p>
+      <w:pPr>
+        <w:pStyle w:val="Compact"/>
+        <w:numPr>
+          <w:numId w:val="1012"/>
+          <w:ilvl w:val="0"/>
+        </w:numPr>
+      </w:pPr>
+      <w:r>
+        <w:t xml:space="preserve">4: 2A stock - 15.1 ng/uL</w:t>
+      </w:r>
+    </w:p>
+    <w:p>
+      <w:pPr>
+        <w:pStyle w:val="Compact"/>
+        <w:numPr>
+          <w:numId w:val="1012"/>
+          <w:ilvl w:val="0"/>
+        </w:numPr>
+      </w:pPr>
+      <w:r>
+        <w:t xml:space="preserve">5: 3A stock - 12.4 ng/uL</w:t>
+      </w:r>
+    </w:p>
+    <w:p>
+      <w:pPr>
+        <w:pStyle w:val="Compact"/>
+        <w:numPr>
+          <w:numId w:val="1012"/>
+          <w:ilvl w:val="0"/>
+        </w:numPr>
+      </w:pPr>
+      <w:r>
+        <w:t xml:space="preserve">6: 3A stock - 14.3 ng/uL</w:t>
+      </w:r>
+    </w:p>
+    <w:p>
+      <w:pPr>
+        <w:pStyle w:val="Heading3"/>
+      </w:pPr>
+      <w:bookmarkStart w:id="35" w:name="dna-concentration-from-swabs"/>
+      <w:r>
+        <w:t xml:space="preserve">DNA concentration from swabs</w:t>
+      </w:r>
+      <w:bookmarkEnd w:id="35"/>
+    </w:p>
+    <w:p>
+      <w:pPr>
+        <w:pStyle w:val="Compact"/>
+        <w:numPr>
+          <w:numId w:val="1013"/>
+          <w:ilvl w:val="0"/>
+        </w:numPr>
+      </w:pPr>
+      <w:r>
+        <w:t xml:space="preserve">1A - 2.14 ng/uL</w:t>
+      </w:r>
+    </w:p>
+    <w:p>
+      <w:pPr>
+        <w:pStyle w:val="Compact"/>
+        <w:numPr>
+          <w:numId w:val="1013"/>
+          <w:ilvl w:val="0"/>
+        </w:numPr>
+      </w:pPr>
+      <w:r>
+        <w:t xml:space="preserve">1B - 3.39 ng/uL</w:t>
+      </w:r>
+    </w:p>
+    <w:p>
+      <w:pPr>
+        <w:pStyle w:val="Compact"/>
+        <w:numPr>
+          <w:numId w:val="1013"/>
+          <w:ilvl w:val="0"/>
+        </w:numPr>
+      </w:pPr>
+      <w:r>
+        <w:t xml:space="preserve">2A - 2.11 ng/uL</w:t>
+      </w:r>
+    </w:p>
+    <w:p>
+      <w:pPr>
+        <w:pStyle w:val="Compact"/>
+        <w:numPr>
+          <w:numId w:val="1013"/>
+          <w:ilvl w:val="0"/>
+        </w:numPr>
+      </w:pPr>
+      <w:r>
+        <w:t xml:space="preserve">2B - 2.17 ng/uL</w:t>
+      </w:r>
+    </w:p>
+    <w:p>
+      <w:pPr>
+        <w:pStyle w:val="Compact"/>
+        <w:numPr>
+          <w:numId w:val="1013"/>
+          <w:ilvl w:val="0"/>
+        </w:numPr>
+      </w:pPr>
+      <w:r>
+        <w:t xml:space="preserve">3A - 1.10 ng/uL</w:t>
+      </w:r>
+    </w:p>
+    <w:p>
+      <w:pPr>
+        <w:pStyle w:val="Compact"/>
+        <w:numPr>
+          <w:numId w:val="1013"/>
+          <w:ilvl w:val="0"/>
+        </w:numPr>
+      </w:pPr>
+      <w:r>
+        <w:t xml:space="preserve">3B - 4.62 ng/uL</w:t>
       </w:r>
     </w:p>
     <w:p>
       <w:pPr>
         <w:pStyle w:val="Heading1"/>
       </w:pPr>
-      <w:bookmarkStart w:id="26" w:name="sources-cited"/>
+      <w:bookmarkStart w:id="36" w:name="sources-cited"/>
       <w:r>
         <w:t xml:space="preserve">Sources Cited</w:t>
       </w:r>
-      <w:bookmarkEnd w:id="26"/>
-    </w:p>
-    <w:bookmarkStart w:id="28" w:name="refs"/>
-    <w:bookmarkStart w:id="27" w:name="ref-dave2011meat"/>
+      <w:bookmarkEnd w:id="36"/>
+    </w:p>
+    <w:bookmarkStart w:id="38" w:name="refs"/>
+    <w:bookmarkStart w:id="37" w:name="ref-dave2011meat"/>
     <w:p>
       <w:pPr>
         <w:pStyle w:val="Bibliography"/>
@@ -295,8 +1158,8 @@
         <w:t xml:space="preserve">, 486–510.</w:t>
       </w:r>
     </w:p>
-    <w:bookmarkEnd w:id="27"/>
-    <w:bookmarkEnd w:id="28"/>
+    <w:bookmarkEnd w:id="37"/>
+    <w:bookmarkEnd w:id="38"/>
     <w:sectPr/>
   </w:body>
 </w:document>
@@ -748,6 +1611,230 @@
       </w:pPr>
     </w:lvl>
   </w:abstractNum>
+  <w:abstractNum w:abstractNumId="99415">
+    <w:nsid w:val="47261bad"/>
+    <w:multiLevelType w:val="multilevel"/>
+    <w:lvl w:ilvl="0">
+      <w:start w:val="5"/>
+      <w:numFmt w:val="decimal"/>
+      <w:lvlText w:val="%1."/>
+      <w:lvlJc w:val="left"/>
+      <w:pPr>
+        <w:tabs>
+          <w:tab w:val="num" w:pos="0"/>
+        </w:tabs>
+        <w:ind w:left="480" w:hanging="480"/>
+      </w:pPr>
+    </w:lvl>
+    <w:lvl w:ilvl="1">
+      <w:start w:val="5"/>
+      <w:numFmt w:val="decimal"/>
+      <w:lvlText w:val="%2."/>
+      <w:lvlJc w:val="left"/>
+      <w:pPr>
+        <w:tabs>
+          <w:tab w:val="num" w:pos="720"/>
+        </w:tabs>
+        <w:ind w:left="1200" w:hanging="480"/>
+      </w:pPr>
+    </w:lvl>
+    <w:lvl w:ilvl="2">
+      <w:start w:val="5"/>
+      <w:numFmt w:val="decimal"/>
+      <w:lvlText w:val="%3."/>
+      <w:lvlJc w:val="left"/>
+      <w:pPr>
+        <w:tabs>
+          <w:tab w:val="num" w:pos="1440"/>
+        </w:tabs>
+        <w:ind w:left="1920" w:hanging="480"/>
+      </w:pPr>
+    </w:lvl>
+    <w:lvl w:ilvl="3">
+      <w:start w:val="5"/>
+      <w:numFmt w:val="decimal"/>
+      <w:lvlText w:val="%4."/>
+      <w:lvlJc w:val="left"/>
+      <w:pPr>
+        <w:tabs>
+          <w:tab w:val="num" w:pos="2160"/>
+        </w:tabs>
+        <w:ind w:left="2640" w:hanging="480"/>
+      </w:pPr>
+    </w:lvl>
+    <w:lvl w:ilvl="4">
+      <w:start w:val="5"/>
+      <w:numFmt w:val="decimal"/>
+      <w:lvlText w:val="%5."/>
+      <w:lvlJc w:val="left"/>
+      <w:pPr>
+        <w:tabs>
+          <w:tab w:val="num" w:pos="2880"/>
+        </w:tabs>
+        <w:ind w:left="3360" w:hanging="480"/>
+      </w:pPr>
+    </w:lvl>
+    <w:lvl w:ilvl="5">
+      <w:start w:val="5"/>
+      <w:numFmt w:val="decimal"/>
+      <w:lvlText w:val="%6."/>
+      <w:lvlJc w:val="left"/>
+      <w:pPr>
+        <w:tabs>
+          <w:tab w:val="num" w:pos="3600"/>
+        </w:tabs>
+        <w:ind w:left="4080" w:hanging="480"/>
+      </w:pPr>
+    </w:lvl>
+    <w:lvl w:ilvl="6">
+      <w:start w:val="5"/>
+      <w:numFmt w:val="decimal"/>
+      <w:lvlText w:val="%7."/>
+      <w:lvlJc w:val="left"/>
+      <w:pPr>
+        <w:tabs>
+          <w:tab w:val="num" w:pos="4320"/>
+        </w:tabs>
+        <w:ind w:left="4800" w:hanging="480"/>
+      </w:pPr>
+    </w:lvl>
+    <w:lvl w:ilvl="7">
+      <w:start w:val="5"/>
+      <w:numFmt w:val="decimal"/>
+      <w:lvlText w:val="%8."/>
+      <w:lvlJc w:val="left"/>
+      <w:pPr>
+        <w:tabs>
+          <w:tab w:val="num" w:pos="5040"/>
+        </w:tabs>
+        <w:ind w:left="5520" w:hanging="480"/>
+      </w:pPr>
+    </w:lvl>
+    <w:lvl w:ilvl="8">
+      <w:start w:val="5"/>
+      <w:numFmt w:val="decimal"/>
+      <w:lvlText w:val="%9."/>
+      <w:lvlJc w:val="left"/>
+      <w:pPr>
+        <w:tabs>
+          <w:tab w:val="num" w:pos="5760"/>
+        </w:tabs>
+        <w:ind w:left="6240" w:hanging="480"/>
+      </w:pPr>
+    </w:lvl>
+  </w:abstractNum>
+  <w:abstractNum w:abstractNumId="99418">
+    <w:nsid w:val="b3cbbdee"/>
+    <w:multiLevelType w:val="multilevel"/>
+    <w:lvl w:ilvl="0">
+      <w:start w:val="8"/>
+      <w:numFmt w:val="decimal"/>
+      <w:lvlText w:val="%1."/>
+      <w:lvlJc w:val="left"/>
+      <w:pPr>
+        <w:tabs>
+          <w:tab w:val="num" w:pos="0"/>
+        </w:tabs>
+        <w:ind w:left="480" w:hanging="480"/>
+      </w:pPr>
+    </w:lvl>
+    <w:lvl w:ilvl="1">
+      <w:start w:val="8"/>
+      <w:numFmt w:val="decimal"/>
+      <w:lvlText w:val="%2."/>
+      <w:lvlJc w:val="left"/>
+      <w:pPr>
+        <w:tabs>
+          <w:tab w:val="num" w:pos="720"/>
+        </w:tabs>
+        <w:ind w:left="1200" w:hanging="480"/>
+      </w:pPr>
+    </w:lvl>
+    <w:lvl w:ilvl="2">
+      <w:start w:val="8"/>
+      <w:numFmt w:val="decimal"/>
+      <w:lvlText w:val="%3."/>
+      <w:lvlJc w:val="left"/>
+      <w:pPr>
+        <w:tabs>
+          <w:tab w:val="num" w:pos="1440"/>
+        </w:tabs>
+        <w:ind w:left="1920" w:hanging="480"/>
+      </w:pPr>
+    </w:lvl>
+    <w:lvl w:ilvl="3">
+      <w:start w:val="8"/>
+      <w:numFmt w:val="decimal"/>
+      <w:lvlText w:val="%4."/>
+      <w:lvlJc w:val="left"/>
+      <w:pPr>
+        <w:tabs>
+          <w:tab w:val="num" w:pos="2160"/>
+        </w:tabs>
+        <w:ind w:left="2640" w:hanging="480"/>
+      </w:pPr>
+    </w:lvl>
+    <w:lvl w:ilvl="4">
+      <w:start w:val="8"/>
+      <w:numFmt w:val="decimal"/>
+      <w:lvlText w:val="%5."/>
+      <w:lvlJc w:val="left"/>
+      <w:pPr>
+        <w:tabs>
+          <w:tab w:val="num" w:pos="2880"/>
+        </w:tabs>
+        <w:ind w:left="3360" w:hanging="480"/>
+      </w:pPr>
+    </w:lvl>
+    <w:lvl w:ilvl="5">
+      <w:start w:val="8"/>
+      <w:numFmt w:val="decimal"/>
+      <w:lvlText w:val="%6."/>
+      <w:lvlJc w:val="left"/>
+      <w:pPr>
+        <w:tabs>
+          <w:tab w:val="num" w:pos="3600"/>
+        </w:tabs>
+        <w:ind w:left="4080" w:hanging="480"/>
+      </w:pPr>
+    </w:lvl>
+    <w:lvl w:ilvl="6">
+      <w:start w:val="8"/>
+      <w:numFmt w:val="decimal"/>
+      <w:lvlText w:val="%7."/>
+      <w:lvlJc w:val="left"/>
+      <w:pPr>
+        <w:tabs>
+          <w:tab w:val="num" w:pos="4320"/>
+        </w:tabs>
+        <w:ind w:left="4800" w:hanging="480"/>
+      </w:pPr>
+    </w:lvl>
+    <w:lvl w:ilvl="7">
+      <w:start w:val="8"/>
+      <w:numFmt w:val="decimal"/>
+      <w:lvlText w:val="%8."/>
+      <w:lvlJc w:val="left"/>
+      <w:pPr>
+        <w:tabs>
+          <w:tab w:val="num" w:pos="5040"/>
+        </w:tabs>
+        <w:ind w:left="5520" w:hanging="480"/>
+      </w:pPr>
+    </w:lvl>
+    <w:lvl w:ilvl="8">
+      <w:start w:val="8"/>
+      <w:numFmt w:val="decimal"/>
+      <w:lvlText w:val="%9."/>
+      <w:lvlJc w:val="left"/>
+      <w:pPr>
+        <w:tabs>
+          <w:tab w:val="num" w:pos="5760"/>
+        </w:tabs>
+        <w:ind w:left="6240" w:hanging="480"/>
+      </w:pPr>
+    </w:lvl>
+  </w:abstractNum>
   <w:num w:numId="1000">
     <w:abstractNumId w:val="990"/>
   </w:num>
@@ -758,6 +1845,9 @@
     <w:abstractNumId w:val="991"/>
   </w:num>
   <w:num w:numId="1002">
+    <w:abstractNumId w:val="991"/>
+  </w:num>
+  <w:num w:numId="1003">
     <w:abstractNumId w:val="99411"/>
     <w:lvlOverride w:ilvl="0">
       <w:startOverride w:val="1"/>
@@ -786,6 +1876,198 @@
     <w:lvlOverride w:ilvl="8">
       <w:startOverride w:val="1"/>
     </w:lvlOverride>
+  </w:num>
+  <w:num w:numId="1004">
+    <w:abstractNumId w:val="99411"/>
+    <w:lvlOverride w:ilvl="0">
+      <w:startOverride w:val="1"/>
+    </w:lvlOverride>
+    <w:lvlOverride w:ilvl="1">
+      <w:startOverride w:val="1"/>
+    </w:lvlOverride>
+    <w:lvlOverride w:ilvl="2">
+      <w:startOverride w:val="1"/>
+    </w:lvlOverride>
+    <w:lvlOverride w:ilvl="3">
+      <w:startOverride w:val="1"/>
+    </w:lvlOverride>
+    <w:lvlOverride w:ilvl="4">
+      <w:startOverride w:val="1"/>
+    </w:lvlOverride>
+    <w:lvlOverride w:ilvl="5">
+      <w:startOverride w:val="1"/>
+    </w:lvlOverride>
+    <w:lvlOverride w:ilvl="6">
+      <w:startOverride w:val="1"/>
+    </w:lvlOverride>
+    <w:lvlOverride w:ilvl="7">
+      <w:startOverride w:val="1"/>
+    </w:lvlOverride>
+    <w:lvlOverride w:ilvl="8">
+      <w:startOverride w:val="1"/>
+    </w:lvlOverride>
+  </w:num>
+  <w:num w:numId="1005">
+    <w:abstractNumId w:val="99411"/>
+    <w:lvlOverride w:ilvl="0">
+      <w:startOverride w:val="1"/>
+    </w:lvlOverride>
+    <w:lvlOverride w:ilvl="1">
+      <w:startOverride w:val="1"/>
+    </w:lvlOverride>
+    <w:lvlOverride w:ilvl="2">
+      <w:startOverride w:val="1"/>
+    </w:lvlOverride>
+    <w:lvlOverride w:ilvl="3">
+      <w:startOverride w:val="1"/>
+    </w:lvlOverride>
+    <w:lvlOverride w:ilvl="4">
+      <w:startOverride w:val="1"/>
+    </w:lvlOverride>
+    <w:lvlOverride w:ilvl="5">
+      <w:startOverride w:val="1"/>
+    </w:lvlOverride>
+    <w:lvlOverride w:ilvl="6">
+      <w:startOverride w:val="1"/>
+    </w:lvlOverride>
+    <w:lvlOverride w:ilvl="7">
+      <w:startOverride w:val="1"/>
+    </w:lvlOverride>
+    <w:lvlOverride w:ilvl="8">
+      <w:startOverride w:val="1"/>
+    </w:lvlOverride>
+  </w:num>
+  <w:num w:numId="1006">
+    <w:abstractNumId w:val="99411"/>
+    <w:lvlOverride w:ilvl="0">
+      <w:startOverride w:val="1"/>
+    </w:lvlOverride>
+    <w:lvlOverride w:ilvl="1">
+      <w:startOverride w:val="1"/>
+    </w:lvlOverride>
+    <w:lvlOverride w:ilvl="2">
+      <w:startOverride w:val="1"/>
+    </w:lvlOverride>
+    <w:lvlOverride w:ilvl="3">
+      <w:startOverride w:val="1"/>
+    </w:lvlOverride>
+    <w:lvlOverride w:ilvl="4">
+      <w:startOverride w:val="1"/>
+    </w:lvlOverride>
+    <w:lvlOverride w:ilvl="5">
+      <w:startOverride w:val="1"/>
+    </w:lvlOverride>
+    <w:lvlOverride w:ilvl="6">
+      <w:startOverride w:val="1"/>
+    </w:lvlOverride>
+    <w:lvlOverride w:ilvl="7">
+      <w:startOverride w:val="1"/>
+    </w:lvlOverride>
+    <w:lvlOverride w:ilvl="8">
+      <w:startOverride w:val="1"/>
+    </w:lvlOverride>
+  </w:num>
+  <w:num w:numId="1007">
+    <w:abstractNumId w:val="991"/>
+  </w:num>
+  <w:num w:numId="1008">
+    <w:abstractNumId w:val="99411"/>
+    <w:lvlOverride w:ilvl="0">
+      <w:startOverride w:val="1"/>
+    </w:lvlOverride>
+    <w:lvlOverride w:ilvl="1">
+      <w:startOverride w:val="1"/>
+    </w:lvlOverride>
+    <w:lvlOverride w:ilvl="2">
+      <w:startOverride w:val="1"/>
+    </w:lvlOverride>
+    <w:lvlOverride w:ilvl="3">
+      <w:startOverride w:val="1"/>
+    </w:lvlOverride>
+    <w:lvlOverride w:ilvl="4">
+      <w:startOverride w:val="1"/>
+    </w:lvlOverride>
+    <w:lvlOverride w:ilvl="5">
+      <w:startOverride w:val="1"/>
+    </w:lvlOverride>
+    <w:lvlOverride w:ilvl="6">
+      <w:startOverride w:val="1"/>
+    </w:lvlOverride>
+    <w:lvlOverride w:ilvl="7">
+      <w:startOverride w:val="1"/>
+    </w:lvlOverride>
+    <w:lvlOverride w:ilvl="8">
+      <w:startOverride w:val="1"/>
+    </w:lvlOverride>
+  </w:num>
+  <w:num w:numId="1009">
+    <w:abstractNumId w:val="99415"/>
+    <w:lvlOverride w:ilvl="0">
+      <w:startOverride w:val="5"/>
+    </w:lvlOverride>
+    <w:lvlOverride w:ilvl="1">
+      <w:startOverride w:val="5"/>
+    </w:lvlOverride>
+    <w:lvlOverride w:ilvl="2">
+      <w:startOverride w:val="5"/>
+    </w:lvlOverride>
+    <w:lvlOverride w:ilvl="3">
+      <w:startOverride w:val="5"/>
+    </w:lvlOverride>
+    <w:lvlOverride w:ilvl="4">
+      <w:startOverride w:val="5"/>
+    </w:lvlOverride>
+    <w:lvlOverride w:ilvl="5">
+      <w:startOverride w:val="5"/>
+    </w:lvlOverride>
+    <w:lvlOverride w:ilvl="6">
+      <w:startOverride w:val="5"/>
+    </w:lvlOverride>
+    <w:lvlOverride w:ilvl="7">
+      <w:startOverride w:val="5"/>
+    </w:lvlOverride>
+    <w:lvlOverride w:ilvl="8">
+      <w:startOverride w:val="5"/>
+    </w:lvlOverride>
+  </w:num>
+  <w:num w:numId="1010">
+    <w:abstractNumId w:val="99418"/>
+    <w:lvlOverride w:ilvl="0">
+      <w:startOverride w:val="8"/>
+    </w:lvlOverride>
+    <w:lvlOverride w:ilvl="1">
+      <w:startOverride w:val="8"/>
+    </w:lvlOverride>
+    <w:lvlOverride w:ilvl="2">
+      <w:startOverride w:val="8"/>
+    </w:lvlOverride>
+    <w:lvlOverride w:ilvl="3">
+      <w:startOverride w:val="8"/>
+    </w:lvlOverride>
+    <w:lvlOverride w:ilvl="4">
+      <w:startOverride w:val="8"/>
+    </w:lvlOverride>
+    <w:lvlOverride w:ilvl="5">
+      <w:startOverride w:val="8"/>
+    </w:lvlOverride>
+    <w:lvlOverride w:ilvl="6">
+      <w:startOverride w:val="8"/>
+    </w:lvlOverride>
+    <w:lvlOverride w:ilvl="7">
+      <w:startOverride w:val="8"/>
+    </w:lvlOverride>
+    <w:lvlOverride w:ilvl="8">
+      <w:startOverride w:val="8"/>
+    </w:lvlOverride>
+  </w:num>
+  <w:num w:numId="1011">
+    <w:abstractNumId w:val="991"/>
+  </w:num>
+  <w:num w:numId="1012">
+    <w:abstractNumId w:val="991"/>
+  </w:num>
+  <w:num w:numId="1013">
+    <w:abstractNumId w:val="991"/>
   </w:num>
 </w:numbering>
 </file>

</xml_diff>